<commit_message>
add current date to document
</commit_message>
<xml_diff>
--- a/shorelines 2020-03/Shoreline File Substitution.docx
+++ b/shorelines 2020-03/Shoreline File Substitution.docx
@@ -46,7 +46,23 @@
           <w:sz w:val="24"/>
           <w:szCs w:val="24"/>
         </w:rPr>
-        <w:t xml:space="preserve"> Currently we clip MapPLUTO to a shoreline file provided by the DOF. We are considering substituting either a CSCL shoreline file or a LIDAR shoreline file</w:t>
+        <w:t xml:space="preserve"> Currently we clip </w:t>
+      </w:r>
+      <w:proofErr w:type="spellStart"/>
+      <w:r>
+        <w:rPr>
+          <w:sz w:val="24"/>
+          <w:szCs w:val="24"/>
+        </w:rPr>
+        <w:t>MapPLUTO</w:t>
+      </w:r>
+      <w:proofErr w:type="spellEnd"/>
+      <w:r>
+        <w:rPr>
+          <w:sz w:val="24"/>
+          <w:szCs w:val="24"/>
+        </w:rPr>
+        <w:t xml:space="preserve"> to a shoreline file provided by the DOF. We are considering substituting either a CSCL shoreline file or a LIDAR shoreline file</w:t>
       </w:r>
       <w:r>
         <w:rPr>
@@ -132,22 +148,70 @@
           <w:sz w:val="24"/>
           <w:szCs w:val="24"/>
         </w:rPr>
-        <w:t>I received a polygon shapefile of the CSCL shoreline as well as a polyline shapefile of the LIDAR shoreline. Determining the area of the city using the CSCL shoreline was straightforward: in Arcmap, I clipped the MapPLUTO water included shapefile to the CSCL polygon and imported it to a Postgres table. Using the Postgres table, I summed the ESRI shape area for an overall area, and produced a breakout by land use code.</w:t>
-      </w:r>
-    </w:p>
-    <w:p>
-      <w:pPr>
-        <w:rPr>
-          <w:sz w:val="24"/>
-          <w:szCs w:val="24"/>
-        </w:rPr>
-      </w:pPr>
-      <w:r>
-        <w:rPr>
-          <w:sz w:val="24"/>
-          <w:szCs w:val="24"/>
-        </w:rPr>
-        <w:t>The LIDAR shapefile was more difficult to work with as some of the borough boundaries were not closed. I used the borough boundary shapefile to trace the borders that did not exist, digitizing them using the editor toolbar. It was necessary to perform multiple iterations of editing before I was able to produce closed polygons for four boroughs, excluding Queens. The Queens boundaries were messier so Queens area is excluded from the analysis. Again, I clipped the MapPLUTO water included shapefile to the CSCL polygon</w:t>
+        <w:t xml:space="preserve">I received a polygon shapefile of the CSCL shoreline as well as a polyline shapefile of the LIDAR shoreline. Determining the area of the city using the CSCL shoreline was straightforward: in </w:t>
+      </w:r>
+      <w:proofErr w:type="spellStart"/>
+      <w:r>
+        <w:rPr>
+          <w:sz w:val="24"/>
+          <w:szCs w:val="24"/>
+        </w:rPr>
+        <w:t>Arcmap</w:t>
+      </w:r>
+      <w:proofErr w:type="spellEnd"/>
+      <w:r>
+        <w:rPr>
+          <w:sz w:val="24"/>
+          <w:szCs w:val="24"/>
+        </w:rPr>
+        <w:t xml:space="preserve">, I clipped the </w:t>
+      </w:r>
+      <w:proofErr w:type="spellStart"/>
+      <w:r>
+        <w:rPr>
+          <w:sz w:val="24"/>
+          <w:szCs w:val="24"/>
+        </w:rPr>
+        <w:t>MapPLUTO</w:t>
+      </w:r>
+      <w:proofErr w:type="spellEnd"/>
+      <w:r>
+        <w:rPr>
+          <w:sz w:val="24"/>
+          <w:szCs w:val="24"/>
+        </w:rPr>
+        <w:t xml:space="preserve"> water included shapefile to the CSCL polygon and imported it to a Postgres table. Using the Postgres table, I summed the ESRI shape area for an overall area, and produced a breakout by land use code.</w:t>
+      </w:r>
+    </w:p>
+    <w:p>
+      <w:pPr>
+        <w:rPr>
+          <w:sz w:val="24"/>
+          <w:szCs w:val="24"/>
+        </w:rPr>
+      </w:pPr>
+      <w:r>
+        <w:rPr>
+          <w:sz w:val="24"/>
+          <w:szCs w:val="24"/>
+        </w:rPr>
+        <w:t xml:space="preserve">The LIDAR shapefile was more difficult to work with as some of the borough boundaries were not closed. I used the borough boundary shapefile to trace the borders that did not exist, digitizing them using the editor toolbar. It was necessary to perform multiple iterations of editing before I was able to produce closed polygons for four boroughs, excluding Queens. The Queens boundaries were messier so Queens area is excluded from the analysis. Again, I clipped the </w:t>
+      </w:r>
+      <w:proofErr w:type="spellStart"/>
+      <w:r>
+        <w:rPr>
+          <w:sz w:val="24"/>
+          <w:szCs w:val="24"/>
+        </w:rPr>
+        <w:t>MapPLUTO</w:t>
+      </w:r>
+      <w:proofErr w:type="spellEnd"/>
+      <w:r>
+        <w:rPr>
+          <w:sz w:val="24"/>
+          <w:szCs w:val="24"/>
+        </w:rPr>
+        <w:t xml:space="preserve"> water included shapefile to the CSCL polygon</w:t>
       </w:r>
       <w:r>
         <w:rPr>
@@ -208,17 +272,25 @@
       </w:r>
     </w:p>
     <w:p>
-      <w:hyperlink r:id="rId4" w:history="1">
+      <w:hyperlink r:id="rId6" w:history="1">
+        <w:proofErr w:type="spellStart"/>
         <w:r>
           <w:rPr>
             <w:rStyle w:val="Hyperlink"/>
           </w:rPr>
-          <w:t>Jupyter Notebook</w:t>
+          <w:t>Jupyter</w:t>
+        </w:r>
+        <w:proofErr w:type="spellEnd"/>
+        <w:r>
+          <w:rPr>
+            <w:rStyle w:val="Hyperlink"/>
+          </w:rPr>
+          <w:t xml:space="preserve"> Notebook</w:t>
         </w:r>
       </w:hyperlink>
     </w:p>
     <w:p>
-      <w:hyperlink r:id="rId5" w:history="1">
+      <w:hyperlink r:id="rId7" w:history="1">
         <w:r>
           <w:rPr>
             <w:rStyle w:val="Hyperlink"/>
@@ -229,6 +301,7 @@
     </w:p>
     <w:p/>
     <w:sectPr>
+      <w:footerReference w:type="default" r:id="rId8"/>
       <w:pgSz w:w="12240" w:h="15840"/>
       <w:pgMar w:top="1440" w:right="1440" w:bottom="1440" w:left="1440" w:header="720" w:footer="720" w:gutter="0"/>
       <w:cols w:space="720"/>
@@ -236,6 +309,89 @@
     </w:sectPr>
   </w:body>
 </w:document>
+</file>
+
+<file path=word/endnotes.xml><?xml version="1.0" encoding="utf-8"?>
+<w:endnotes xmlns:wpc="http://schemas.microsoft.com/office/word/2010/wordprocessingCanvas" xmlns:cx="http://schemas.microsoft.com/office/drawing/2014/chartex" xmlns:cx1="http://schemas.microsoft.com/office/drawing/2015/9/8/chartex" xmlns:cx2="http://schemas.microsoft.com/office/drawing/2015/10/21/chartex" xmlns:cx3="http://schemas.microsoft.com/office/drawing/2016/5/9/chartex" xmlns:cx4="http://schemas.microsoft.com/office/drawing/2016/5/10/chartex" xmlns:cx5="http://schemas.microsoft.com/office/drawing/2016/5/11/chartex" xmlns:cx6="http://schemas.microsoft.com/office/drawing/2016/5/12/chartex" xmlns:cx7="http://schemas.microsoft.com/office/drawing/2016/5/13/chartex" xmlns:cx8="http://schemas.microsoft.com/office/drawing/2016/5/14/chartex" xmlns:mc="http://schemas.openxmlformats.org/markup-compatibility/2006" xmlns:aink="http://schemas.microsoft.com/office/drawing/2016/ink" xmlns:am3d="http://schemas.microsoft.com/office/drawing/2017/model3d" xmlns:o="urn:schemas-microsoft-com:office:office" xmlns:r="http://schemas.openxmlformats.org/officeDocument/2006/relationships" xmlns:m="http://schemas.openxmlformats.org/officeDocument/2006/math" xmlns:v="urn:schemas-microsoft-com:vml" xmlns:wp14="http://schemas.microsoft.com/office/word/2010/wordprocessingDrawing" xmlns:wp="http://schemas.openxmlformats.org/drawingml/2006/wordprocessingDrawing" xmlns:w10="urn:schemas-microsoft-com:office:word" xmlns:w="http://schemas.openxmlformats.org/wordprocessingml/2006/main" xmlns:w14="http://schemas.microsoft.com/office/word/2010/wordml" xmlns:w15="http://schemas.microsoft.com/office/word/2012/wordml" xmlns:w16cid="http://schemas.microsoft.com/office/word/2016/wordml/cid" xmlns:w16se="http://schemas.microsoft.com/office/word/2015/wordml/symex" xmlns:wpg="http://schemas.microsoft.com/office/word/2010/wordprocessingGroup" xmlns:wpi="http://schemas.microsoft.com/office/word/2010/wordprocessingInk" xmlns:wne="http://schemas.microsoft.com/office/word/2006/wordml" xmlns:wps="http://schemas.microsoft.com/office/word/2010/wordprocessingShape" mc:Ignorable="w14 w15 w16se w16cid wp14">
+  <w:endnote w:type="separator" w:id="-1">
+    <w:p>
+      <w:pPr>
+        <w:spacing w:after="0" w:line="240" w:lineRule="auto"/>
+      </w:pPr>
+      <w:r>
+        <w:separator/>
+      </w:r>
+    </w:p>
+  </w:endnote>
+  <w:endnote w:type="continuationSeparator" w:id="0">
+    <w:p>
+      <w:pPr>
+        <w:spacing w:after="0" w:line="240" w:lineRule="auto"/>
+      </w:pPr>
+      <w:r>
+        <w:continuationSeparator/>
+      </w:r>
+    </w:p>
+  </w:endnote>
+</w:endnotes>
+</file>
+
+<file path=word/footer1.xml><?xml version="1.0" encoding="utf-8"?>
+<w:ftr xmlns:wpc="http://schemas.microsoft.com/office/word/2010/wordprocessingCanvas" xmlns:cx="http://schemas.microsoft.com/office/drawing/2014/chartex" xmlns:cx1="http://schemas.microsoft.com/office/drawing/2015/9/8/chartex" xmlns:cx2="http://schemas.microsoft.com/office/drawing/2015/10/21/chartex" xmlns:cx3="http://schemas.microsoft.com/office/drawing/2016/5/9/chartex" xmlns:cx4="http://schemas.microsoft.com/office/drawing/2016/5/10/chartex" xmlns:cx5="http://schemas.microsoft.com/office/drawing/2016/5/11/chartex" xmlns:cx6="http://schemas.microsoft.com/office/drawing/2016/5/12/chartex" xmlns:cx7="http://schemas.microsoft.com/office/drawing/2016/5/13/chartex" xmlns:cx8="http://schemas.microsoft.com/office/drawing/2016/5/14/chartex" xmlns:mc="http://schemas.openxmlformats.org/markup-compatibility/2006" xmlns:aink="http://schemas.microsoft.com/office/drawing/2016/ink" xmlns:am3d="http://schemas.microsoft.com/office/drawing/2017/model3d" xmlns:o="urn:schemas-microsoft-com:office:office" xmlns:r="http://schemas.openxmlformats.org/officeDocument/2006/relationships" xmlns:m="http://schemas.openxmlformats.org/officeDocument/2006/math" xmlns:v="urn:schemas-microsoft-com:vml" xmlns:wp14="http://schemas.microsoft.com/office/word/2010/wordprocessingDrawing" xmlns:wp="http://schemas.openxmlformats.org/drawingml/2006/wordprocessingDrawing" xmlns:w10="urn:schemas-microsoft-com:office:word" xmlns:w="http://schemas.openxmlformats.org/wordprocessingml/2006/main" xmlns:w14="http://schemas.microsoft.com/office/word/2010/wordml" xmlns:w15="http://schemas.microsoft.com/office/word/2012/wordml" xmlns:w16cid="http://schemas.microsoft.com/office/word/2016/wordml/cid" xmlns:w16se="http://schemas.microsoft.com/office/word/2015/wordml/symex" xmlns:wpg="http://schemas.microsoft.com/office/word/2010/wordprocessingGroup" xmlns:wpi="http://schemas.microsoft.com/office/word/2010/wordprocessingInk" xmlns:wne="http://schemas.microsoft.com/office/word/2006/wordml" xmlns:wps="http://schemas.microsoft.com/office/word/2010/wordprocessingShape" mc:Ignorable="w14 w15 w16se w16cid wp14">
+  <w:p>
+    <w:pPr>
+      <w:pStyle w:val="Footer"/>
+    </w:pPr>
+    <w:r>
+      <w:fldChar w:fldCharType="begin"/>
+    </w:r>
+    <w:r>
+      <w:instrText xml:space="preserve"> DATE \@ "dddd, MMMM d, yyyy" </w:instrText>
+    </w:r>
+    <w:r>
+      <w:fldChar w:fldCharType="separate"/>
+    </w:r>
+    <w:r>
+      <w:rPr>
+        <w:noProof/>
+      </w:rPr>
+      <w:t>Thursday, March 26, 2020</w:t>
+    </w:r>
+    <w:r>
+      <w:fldChar w:fldCharType="end"/>
+    </w:r>
+  </w:p>
+  <w:p>
+    <w:pPr>
+      <w:pStyle w:val="Footer"/>
+    </w:pPr>
+  </w:p>
+</w:ftr>
+</file>
+
+<file path=word/footnotes.xml><?xml version="1.0" encoding="utf-8"?>
+<w:footnotes xmlns:wpc="http://schemas.microsoft.com/office/word/2010/wordprocessingCanvas" xmlns:cx="http://schemas.microsoft.com/office/drawing/2014/chartex" xmlns:cx1="http://schemas.microsoft.com/office/drawing/2015/9/8/chartex" xmlns:cx2="http://schemas.microsoft.com/office/drawing/2015/10/21/chartex" xmlns:cx3="http://schemas.microsoft.com/office/drawing/2016/5/9/chartex" xmlns:cx4="http://schemas.microsoft.com/office/drawing/2016/5/10/chartex" xmlns:cx5="http://schemas.microsoft.com/office/drawing/2016/5/11/chartex" xmlns:cx6="http://schemas.microsoft.com/office/drawing/2016/5/12/chartex" xmlns:cx7="http://schemas.microsoft.com/office/drawing/2016/5/13/chartex" xmlns:cx8="http://schemas.microsoft.com/office/drawing/2016/5/14/chartex" xmlns:mc="http://schemas.openxmlformats.org/markup-compatibility/2006" xmlns:aink="http://schemas.microsoft.com/office/drawing/2016/ink" xmlns:am3d="http://schemas.microsoft.com/office/drawing/2017/model3d" xmlns:o="urn:schemas-microsoft-com:office:office" xmlns:r="http://schemas.openxmlformats.org/officeDocument/2006/relationships" xmlns:m="http://schemas.openxmlformats.org/officeDocument/2006/math" xmlns:v="urn:schemas-microsoft-com:vml" xmlns:wp14="http://schemas.microsoft.com/office/word/2010/wordprocessingDrawing" xmlns:wp="http://schemas.openxmlformats.org/drawingml/2006/wordprocessingDrawing" xmlns:w10="urn:schemas-microsoft-com:office:word" xmlns:w="http://schemas.openxmlformats.org/wordprocessingml/2006/main" xmlns:w14="http://schemas.microsoft.com/office/word/2010/wordml" xmlns:w15="http://schemas.microsoft.com/office/word/2012/wordml" xmlns:w16cid="http://schemas.microsoft.com/office/word/2016/wordml/cid" xmlns:w16se="http://schemas.microsoft.com/office/word/2015/wordml/symex" xmlns:wpg="http://schemas.microsoft.com/office/word/2010/wordprocessingGroup" xmlns:wpi="http://schemas.microsoft.com/office/word/2010/wordprocessingInk" xmlns:wne="http://schemas.microsoft.com/office/word/2006/wordml" xmlns:wps="http://schemas.microsoft.com/office/word/2010/wordprocessingShape" mc:Ignorable="w14 w15 w16se w16cid wp14">
+  <w:footnote w:type="separator" w:id="-1">
+    <w:p>
+      <w:pPr>
+        <w:spacing w:after="0" w:line="240" w:lineRule="auto"/>
+      </w:pPr>
+      <w:r>
+        <w:separator/>
+      </w:r>
+    </w:p>
+  </w:footnote>
+  <w:footnote w:type="continuationSeparator" w:id="0">
+    <w:p>
+      <w:pPr>
+        <w:spacing w:after="0" w:line="240" w:lineRule="auto"/>
+      </w:pPr>
+      <w:r>
+        <w:continuationSeparator/>
+      </w:r>
+    </w:p>
+  </w:footnote>
+</w:footnotes>
 </file>
 
 <file path=word/styles.xml><?xml version="1.0" encoding="utf-8"?>
@@ -684,6 +840,50 @@
       <w:shd w:val="clear" w:color="auto" w:fill="E1DFDD"/>
     </w:rPr>
   </w:style>
+  <w:style w:type="paragraph" w:styleId="Header">
+    <w:name w:val="header"/>
+    <w:basedOn w:val="Normal"/>
+    <w:link w:val="HeaderChar"/>
+    <w:uiPriority w:val="99"/>
+    <w:unhideWhenUsed/>
+    <w:rsid w:val="00335F08"/>
+    <w:pPr>
+      <w:tabs>
+        <w:tab w:val="center" w:pos="4680"/>
+        <w:tab w:val="right" w:pos="9360"/>
+      </w:tabs>
+      <w:spacing w:after="0" w:line="240" w:lineRule="auto"/>
+    </w:pPr>
+  </w:style>
+  <w:style w:type="character" w:customStyle="1" w:styleId="HeaderChar">
+    <w:name w:val="Header Char"/>
+    <w:basedOn w:val="DefaultParagraphFont"/>
+    <w:link w:val="Header"/>
+    <w:uiPriority w:val="99"/>
+    <w:rsid w:val="00335F08"/>
+  </w:style>
+  <w:style w:type="paragraph" w:styleId="Footer">
+    <w:name w:val="footer"/>
+    <w:basedOn w:val="Normal"/>
+    <w:link w:val="FooterChar"/>
+    <w:uiPriority w:val="99"/>
+    <w:unhideWhenUsed/>
+    <w:rsid w:val="00335F08"/>
+    <w:pPr>
+      <w:tabs>
+        <w:tab w:val="center" w:pos="4680"/>
+        <w:tab w:val="right" w:pos="9360"/>
+      </w:tabs>
+      <w:spacing w:after="0" w:line="240" w:lineRule="auto"/>
+    </w:pPr>
+  </w:style>
+  <w:style w:type="character" w:customStyle="1" w:styleId="FooterChar">
+    <w:name w:val="Footer Char"/>
+    <w:basedOn w:val="DefaultParagraphFont"/>
+    <w:link w:val="Footer"/>
+    <w:uiPriority w:val="99"/>
+    <w:rsid w:val="00335F08"/>
+  </w:style>
 </w:styles>
 </file>
 

</xml_diff>

<commit_message>
add mappluto version to documentation
</commit_message>
<xml_diff>
--- a/shorelines 2020-03/Shoreline File Substitution.docx
+++ b/shorelines 2020-03/Shoreline File Substitution.docx
@@ -46,23 +46,7 @@
           <w:sz w:val="24"/>
           <w:szCs w:val="24"/>
         </w:rPr>
-        <w:t xml:space="preserve"> Currently we clip </w:t>
-      </w:r>
-      <w:proofErr w:type="spellStart"/>
-      <w:r>
-        <w:rPr>
-          <w:sz w:val="24"/>
-          <w:szCs w:val="24"/>
-        </w:rPr>
-        <w:t>MapPLUTO</w:t>
-      </w:r>
-      <w:proofErr w:type="spellEnd"/>
-      <w:r>
-        <w:rPr>
-          <w:sz w:val="24"/>
-          <w:szCs w:val="24"/>
-        </w:rPr>
-        <w:t xml:space="preserve"> to a shoreline file provided by the DOF. We are considering substituting either a CSCL shoreline file or a LIDAR shoreline file</w:t>
+        <w:t xml:space="preserve"> Currently we clip MapPLUTO to a shoreline file provided by the DOF. We are considering substituting either a CSCL shoreline file or a LIDAR shoreline file</w:t>
       </w:r>
       <w:r>
         <w:rPr>
@@ -148,99 +132,14 @@
           <w:sz w:val="24"/>
           <w:szCs w:val="24"/>
         </w:rPr>
-        <w:t xml:space="preserve">I received a polygon shapefile of the CSCL shoreline as well as a polyline shapefile of the LIDAR shoreline. Determining the area of the city using the CSCL shoreline was straightforward: in </w:t>
-      </w:r>
-      <w:proofErr w:type="spellStart"/>
-      <w:r>
-        <w:rPr>
-          <w:sz w:val="24"/>
-          <w:szCs w:val="24"/>
-        </w:rPr>
-        <w:t>Arcmap</w:t>
-      </w:r>
-      <w:proofErr w:type="spellEnd"/>
-      <w:r>
-        <w:rPr>
-          <w:sz w:val="24"/>
-          <w:szCs w:val="24"/>
-        </w:rPr>
-        <w:t xml:space="preserve">, I clipped the </w:t>
-      </w:r>
-      <w:proofErr w:type="spellStart"/>
-      <w:r>
-        <w:rPr>
-          <w:sz w:val="24"/>
-          <w:szCs w:val="24"/>
-        </w:rPr>
-        <w:t>MapPLUTO</w:t>
-      </w:r>
-      <w:proofErr w:type="spellEnd"/>
-      <w:r>
-        <w:rPr>
-          <w:sz w:val="24"/>
-          <w:szCs w:val="24"/>
-        </w:rPr>
-        <w:t xml:space="preserve"> water included shapefile to the CSCL polygon and imported it to a Postgres table. Using the Postgres table, I summed the ESRI shape area for an overall area, and produced a breakout by land use code.</w:t>
-      </w:r>
-    </w:p>
-    <w:p>
-      <w:pPr>
-        <w:rPr>
-          <w:sz w:val="24"/>
-          <w:szCs w:val="24"/>
-        </w:rPr>
-      </w:pPr>
-      <w:r>
-        <w:rPr>
-          <w:sz w:val="24"/>
-          <w:szCs w:val="24"/>
-        </w:rPr>
-        <w:t xml:space="preserve">The LIDAR shapefile was more difficult to work with as some of the borough boundaries were not closed. I used the borough boundary shapefile to trace the borders that did not exist, digitizing them using the editor toolbar. It was necessary to perform multiple iterations of editing before I was able to produce closed polygons for four boroughs, excluding Queens. The Queens boundaries were messier so Queens area is excluded from the analysis. Again, I clipped the </w:t>
-      </w:r>
-      <w:proofErr w:type="spellStart"/>
-      <w:r>
-        <w:rPr>
-          <w:sz w:val="24"/>
-          <w:szCs w:val="24"/>
-        </w:rPr>
-        <w:t>MapPLUTO</w:t>
-      </w:r>
-      <w:proofErr w:type="spellEnd"/>
-      <w:r>
-        <w:rPr>
-          <w:sz w:val="24"/>
-          <w:szCs w:val="24"/>
-        </w:rPr>
-        <w:t xml:space="preserve"> water included shapefile to the CSCL polygon</w:t>
-      </w:r>
-      <w:r>
-        <w:rPr>
-          <w:sz w:val="24"/>
-          <w:szCs w:val="24"/>
-        </w:rPr>
-        <w:t>, this time including only the boroughs that weren’t Queens.</w:t>
-      </w:r>
-    </w:p>
-    <w:p>
-      <w:pPr>
-        <w:rPr>
-          <w:sz w:val="24"/>
-          <w:szCs w:val="24"/>
-        </w:rPr>
-      </w:pPr>
-      <w:r>
-        <w:rPr>
-          <w:sz w:val="24"/>
-          <w:szCs w:val="24"/>
-        </w:rPr>
-        <w:t xml:space="preserve">To import the LIDAR shapefile into a Postgres table, it was first necessary to run the feature class to feature class geoprocessing tool to disable the Z values. Otherwise, the shapefile has POLYGON Z geometry which cannot be imported into Postgres. Once the conversion was done, the import succeeded and I was able to run the breakout </w:t>
-      </w:r>
-      <w:r>
-        <w:rPr>
-          <w:sz w:val="24"/>
-          <w:szCs w:val="24"/>
-        </w:rPr>
-        <w:t>by</w:t>
+        <w:t>I received a polygon shapefile of the CSCL shoreline as well as a polyline shapefile of the LIDAR shoreline. Determining the area of the city using the CSCL shoreline was straightforward: in Arcmap, I clipped the MapPLUTO water included shapefile</w:t>
+      </w:r>
+      <w:r>
+        <w:rPr>
+          <w:sz w:val="24"/>
+          <w:szCs w:val="24"/>
+        </w:rPr>
+        <w:t xml:space="preserve"> (version 20v2)</w:t>
       </w:r>
       <w:bookmarkStart w:id="0" w:name="_GoBack"/>
       <w:bookmarkEnd w:id="0"/>
@@ -249,6 +148,57 @@
           <w:sz w:val="24"/>
           <w:szCs w:val="24"/>
         </w:rPr>
+        <w:t xml:space="preserve"> to the CSCL polygon and imported it to a Postgres table. Using the Postgres table, I summed the ESRI shape area for an overall area, and produced a breakout by land use code.</w:t>
+      </w:r>
+    </w:p>
+    <w:p>
+      <w:pPr>
+        <w:rPr>
+          <w:sz w:val="24"/>
+          <w:szCs w:val="24"/>
+        </w:rPr>
+      </w:pPr>
+      <w:r>
+        <w:rPr>
+          <w:sz w:val="24"/>
+          <w:szCs w:val="24"/>
+        </w:rPr>
+        <w:t>The LIDAR shapefile was more difficult to work with as some of the borough boundaries were not closed. I used the borough boundary shapefile to trace the borders that did not exist, digitizing them using the editor toolbar. It was necessary to perform multiple iterations of editing before I was able to produce closed polygons for four boroughs, excluding Queens. The Queens boundaries were messier so Queens area is excluded from the analysis. Again, I clipped the MapPLUTO water included shapefile to the CSCL polygon</w:t>
+      </w:r>
+      <w:r>
+        <w:rPr>
+          <w:sz w:val="24"/>
+          <w:szCs w:val="24"/>
+        </w:rPr>
+        <w:t>, this time including only the boroughs that weren’t Queens.</w:t>
+      </w:r>
+    </w:p>
+    <w:p>
+      <w:pPr>
+        <w:rPr>
+          <w:sz w:val="24"/>
+          <w:szCs w:val="24"/>
+        </w:rPr>
+      </w:pPr>
+      <w:r>
+        <w:rPr>
+          <w:sz w:val="24"/>
+          <w:szCs w:val="24"/>
+        </w:rPr>
+        <w:t xml:space="preserve">To import the LIDAR shapefile into a Postgres table, it was first necessary to run the feature class to feature class geoprocessing tool to disable the Z values. Otherwise, the shapefile has POLYGON Z geometry which cannot be imported into Postgres. Once the conversion was done, the import succeeded and I was able to run the breakout </w:t>
+      </w:r>
+      <w:r>
+        <w:rPr>
+          <w:sz w:val="24"/>
+          <w:szCs w:val="24"/>
+        </w:rPr>
+        <w:t>by</w:t>
+      </w:r>
+      <w:r>
+        <w:rPr>
+          <w:sz w:val="24"/>
+          <w:szCs w:val="24"/>
+        </w:rPr>
         <w:t xml:space="preserve"> land use code.</w:t>
       </w:r>
     </w:p>
@@ -273,19 +223,11 @@
     </w:p>
     <w:p>
       <w:hyperlink r:id="rId6" w:history="1">
-        <w:proofErr w:type="spellStart"/>
         <w:r>
           <w:rPr>
             <w:rStyle w:val="Hyperlink"/>
           </w:rPr>
-          <w:t>Jupyter</w:t>
-        </w:r>
-        <w:proofErr w:type="spellEnd"/>
-        <w:r>
-          <w:rPr>
-            <w:rStyle w:val="Hyperlink"/>
-          </w:rPr>
-          <w:t xml:space="preserve"> Notebook</w:t>
+          <w:t>Jupyter Notebook</w:t>
         </w:r>
       </w:hyperlink>
     </w:p>

</xml_diff>